<commit_message>
actually breaking for icecream
</commit_message>
<xml_diff>
--- a/Section_1_Enterprise_Statistical_Applications/Week1_Art_Science/BachmeierNTIM7101-1.docx
+++ b/Section_1_Enterprise_Statistical_Applications/Week1_Art_Science/BachmeierNTIM7101-1.docx
@@ -611,7 +611,13 @@
     <w:p>
       <w:r>
         <w:tab/>
-        <w:t xml:space="preserve">Answering the research questions for this topic requires demographic information about victims of the police, traffic stops metrics and county census data.  These sources can feed into a model that assesses the risk of mortality present to each class of citizens.  That assessment needs to express descriptive statistics across both horizontals (e.g., age and income) and verticals (e.g., nationality and race) groupings.  These groups can bubble up latent feature dependencies, such as poverty-stricken people might be at higher risk regardless of race.  </w:t>
+        <w:t xml:space="preserve">Answering the research questions for this topic requires demographic information about victims of the police, traffic stops metrics and county census data.  These sources can feed into a model that assesses the risk of mortality present to each class of citizens.  That assessment needs to express descriptive statistics across both horizontals (e.g., age and income) and verticals (e.g., nationality and race) groupings.  These groups can bubble up latent feature dependencies, such as poverty-stricken people might be </w:t>
+      </w:r>
+      <w:r>
+        <w:t xml:space="preserve">more influential than </w:t>
+      </w:r>
+      <w:r>
+        <w:t xml:space="preserve">race.  </w:t>
       </w:r>
       <w:r>
         <w:t xml:space="preserve">Uncovering </w:t>
@@ -630,6 +636,61 @@
       </w:r>
       <w:r>
         <w:t>grouping.</w:t>
+      </w:r>
+    </w:p>
+    <w:p>
+      <w:r>
+        <w:tab/>
+        <w:t>Another critical piece of the puzzle is determining the validity in defunding the police and pivoting toward civil service investments.  According to a cursory investigation, most efforts on this front have been symbolic at best</w:t>
+      </w:r>
+      <w:sdt>
+        <w:sdtPr>
+          <w:id w:val="450063084"/>
+          <w:citation/>
+        </w:sdtPr>
+        <w:sdtContent>
+          <w:r>
+            <w:fldChar w:fldCharType="begin"/>
+          </w:r>
+          <w:r>
+            <w:instrText xml:space="preserve"> CITATION Smi20 \l 1033 </w:instrText>
+          </w:r>
+          <w:r>
+            <w:fldChar w:fldCharType="separate"/>
+          </w:r>
+          <w:r>
+            <w:rPr>
+              <w:noProof/>
+            </w:rPr>
+            <w:t xml:space="preserve"> (Smith, 2020)</w:t>
+          </w:r>
+          <w:r>
+            <w:fldChar w:fldCharType="end"/>
+          </w:r>
+        </w:sdtContent>
+      </w:sdt>
+      <w:r>
+        <w:t xml:space="preserve">.  Instead, a model needs to exist for better </w:t>
+      </w:r>
+      <w:r>
+        <w:lastRenderedPageBreak/>
+        <w:t>categorizing risk levels during police stops.  For instance, how many fatalities involve mental illness, drug abuse, or are unarmed?  These features might unlock additional latent features that enable the officer to operate differently while still ensuring personal safety.</w:t>
+      </w:r>
+    </w:p>
+    <w:p>
+      <w:pPr>
+        <w:pStyle w:val="Heading2"/>
+      </w:pPr>
+      <w:r>
+        <w:t>Hypothesis Testing</w:t>
+      </w:r>
+    </w:p>
+    <w:p>
+      <w:r>
+        <w:tab/>
+      </w:r>
+      <w:r>
+        <w:t xml:space="preserve">A hypothesis </w:t>
       </w:r>
     </w:p>
     <w:sectPr>

</xml_diff>

<commit_message>
just keep on writing...
</commit_message>
<xml_diff>
--- a/Section_1_Enterprise_Statistical_Applications/Week1_Art_Science/BachmeierNTIM7101-1.docx
+++ b/Section_1_Enterprise_Statistical_Applications/Week1_Art_Science/BachmeierNTIM7101-1.docx
@@ -188,6 +188,7 @@
           <w:id w:val="1264035165"/>
           <w:citation/>
         </w:sdtPr>
+        <w:sdtEndPr/>
         <w:sdtContent>
           <w:r>
             <w:fldChar w:fldCharType="begin"/>
@@ -210,19 +211,14 @@
         </w:sdtContent>
       </w:sdt>
       <w:r>
-        <w:t>.</w:t>
-      </w:r>
-      <w:r>
-        <w:t xml:space="preserve">  NCU-C addresses these concerns with acceptance criteria that new efforts must adhere too.  For instance, the effort needs to be </w:t>
-      </w:r>
-      <w:r>
-        <w:t>(SMART) Specific, Measurable, Attainable, Relevant, and Time-based</w:t>
+        <w:t>.  NCU-C addresses these concerns with acceptance criteria that new efforts must adhere too.  For instance, the effort needs to be (SMART) Specific, Measurable, Attainable, Relevant, and Time-based</w:t>
       </w:r>
       <w:sdt>
         <w:sdtPr>
           <w:id w:val="1265189710"/>
           <w:citation/>
         </w:sdtPr>
+        <w:sdtEndPr/>
         <w:sdtContent>
           <w:r>
             <w:fldChar w:fldCharType="begin"/>
@@ -245,13 +241,16 @@
         </w:sdtContent>
       </w:sdt>
       <w:r>
-        <w:t xml:space="preserve">.  </w:t>
-      </w:r>
-      <w:r>
-        <w:t>When the goals are unrealistic or prohibitively expensive, then it leads to waste.  Completing a social-economic development requires years of involvement, and this necessitates the ability to measure progress along the way.</w:t>
-      </w:r>
-      <w:r>
-        <w:t xml:space="preserve">  One of the challenges with addressing macro-trends is the costs that arise from data collection.  Instead, there need to be aggregate data sources or random sampling procedures that can feed into </w:t>
+        <w:t>.  When the goals are unrealistic or prohibitively expensive, then it leads to waste.  Completing a social-economic development requires years of involvement, and this necessitates the ability to measure progress along the way.</w:t>
+      </w:r>
+      <w:r>
+        <w:t xml:space="preserve">  One of the challenges with addressing macro-trends is the costs that arise from data collection.  Instead, there need</w:t>
+      </w:r>
+      <w:r>
+        <w:t>s</w:t>
+      </w:r>
+      <w:r>
+        <w:t xml:space="preserve"> to be aggregate data sources or random sampling procedures that can feed into </w:t>
       </w:r>
       <w:proofErr w:type="spellStart"/>
       <w:r>
@@ -303,6 +302,7 @@
           <w:id w:val="1132445143"/>
           <w:citation/>
         </w:sdtPr>
+        <w:sdtEndPr/>
         <w:sdtContent>
           <w:r>
             <w:fldChar w:fldCharType="begin"/>
@@ -340,6 +340,7 @@
           <w:id w:val="1804188659"/>
           <w:citation/>
         </w:sdtPr>
+        <w:sdtEndPr/>
         <w:sdtContent>
           <w:r>
             <w:fldChar w:fldCharType="begin"/>
@@ -375,6 +376,7 @@
           <w:id w:val="-2108963465"/>
           <w:citation/>
         </w:sdtPr>
+        <w:sdtEndPr/>
         <w:sdtContent>
           <w:r>
             <w:fldChar w:fldCharType="begin"/>
@@ -404,6 +406,7 @@
           <w:id w:val="857395005"/>
           <w:citation/>
         </w:sdtPr>
+        <w:sdtEndPr/>
         <w:sdtContent>
           <w:r>
             <w:fldChar w:fldCharType="begin"/>
@@ -439,6 +442,7 @@
           <w:id w:val="-912232052"/>
           <w:citation/>
         </w:sdtPr>
+        <w:sdtEndPr/>
         <w:sdtContent>
           <w:r>
             <w:fldChar w:fldCharType="begin"/>
@@ -529,6 +533,7 @@
           <w:id w:val="-496955056"/>
           <w:citation/>
         </w:sdtPr>
+        <w:sdtEndPr/>
         <w:sdtContent>
           <w:r>
             <w:fldChar w:fldCharType="begin"/>
@@ -558,6 +563,7 @@
           <w:id w:val="694359115"/>
           <w:citation/>
         </w:sdtPr>
+        <w:sdtEndPr/>
         <w:sdtContent>
           <w:r>
             <w:fldChar w:fldCharType="begin"/>
@@ -655,6 +661,7 @@
           <w:id w:val="-1811542694"/>
           <w:citation/>
         </w:sdtPr>
+        <w:sdtEndPr/>
         <w:sdtContent>
           <w:r>
             <w:fldChar w:fldCharType="begin"/>
@@ -705,6 +712,7 @@
           <w:id w:val="28848924"/>
           <w:citation/>
         </w:sdtPr>
+        <w:sdtEndPr/>
         <w:sdtContent>
           <w:r>
             <w:fldChar w:fldCharType="begin"/>
@@ -755,19 +763,13 @@
         <w:t>odds</w:t>
       </w:r>
       <w:r>
-        <w:t xml:space="preserve"> of a value appearing in the data, it enables them to </w:t>
-      </w:r>
-      <w:r>
-        <w:t xml:space="preserve">make assertions about </w:t>
+        <w:t xml:space="preserve"> of a value appearing in the data, it enables them to make assertions about </w:t>
       </w:r>
       <w:r>
         <w:t>the</w:t>
       </w:r>
       <w:r>
-        <w:t xml:space="preserve"> scenario.  </w:t>
-      </w:r>
-      <w:r>
-        <w:t xml:space="preserve">A moment refers to </w:t>
+        <w:t xml:space="preserve"> scenario.  A moment refers to </w:t>
       </w:r>
       <w:r>
         <w:t xml:space="preserve">the </w:t>
@@ -792,6 +794,7 @@
           <w:id w:val="1921985939"/>
           <w:citation/>
         </w:sdtPr>
+        <w:sdtEndPr/>
         <w:sdtContent>
           <w:r>
             <w:fldChar w:fldCharType="begin"/>
@@ -814,16 +817,14 @@
         </w:sdtContent>
       </w:sdt>
       <w:r>
-        <w:t xml:space="preserve">.  </w:t>
-      </w:r>
-      <w:r>
-        <w:t>Collection processes can feed these moments into statistical functions to determine the expected value of the sample.  As more substantial portions of the population ingest into this calculation, it eventually converges to the population mean.  However, it is essential to understand that the sample population might only contain a subset of the parent population</w:t>
+        <w:t>.  Collection processes can feed these moments into statistical functions to determine the expected value of the sample.  As more substantial portions of the population ingest into this calculation, it eventually converges to the population mean.  However, it is essential to understand that the sample population might only contain a subset of the parent population</w:t>
       </w:r>
       <w:sdt>
         <w:sdtPr>
           <w:id w:val="648638980"/>
           <w:citation/>
         </w:sdtPr>
+        <w:sdtEndPr/>
         <w:sdtContent>
           <w:r>
             <w:fldChar w:fldCharType="begin"/>
@@ -886,7 +887,13 @@
         <w:t>s</w:t>
       </w:r>
       <w:r>
-        <w:t xml:space="preserve"> requires demographic information about victims of the police, traffic stops metrics and county census data.  These sources can feed into a model that assesses the risk of mortality present to each class of citizens.  That assessment needs to express descriptive statistics across both horizontals (e.g., age and income) and verticals (e.g., nationality and race) groupings.  These groups can bubble up latent feature dependencies, such as </w:t>
+        <w:t xml:space="preserve"> requires demographic information about victims of the police, traffic stops metrics</w:t>
+      </w:r>
+      <w:r>
+        <w:t>,</w:t>
+      </w:r>
+      <w:r>
+        <w:t xml:space="preserve"> and county census data.  These sources can feed into a model that assesses the risk of mortality present to each class of citizens.  That assessment needs to express descriptive statistics across both horizontals (e.g., age and income) and verticals (e.g., nationality and race) groupings.  These groups can bubble up latent feature dependencies, such as </w:t>
       </w:r>
       <w:r>
         <w:t xml:space="preserve">income ranges could </w:t>
@@ -930,6 +937,7 @@
           <w:id w:val="450063084"/>
           <w:citation/>
         </w:sdtPr>
+        <w:sdtEndPr/>
         <w:sdtContent>
           <w:r>
             <w:fldChar w:fldCharType="begin"/>
@@ -975,6 +983,7 @@
           <w:id w:val="964231050"/>
           <w:citation/>
         </w:sdtPr>
+        <w:sdtEndPr/>
         <w:sdtContent>
           <w:r>
             <w:fldChar w:fldCharType="begin"/>
@@ -1005,15 +1014,7 @@
       </w:r>
       <w:proofErr w:type="gramEnd"/>
       <w:r>
-        <w:t xml:space="preserve">, which makes the opposite claim.  Depending on the scenario proving the </w:t>
-      </w:r>
-      <w:proofErr w:type="gramStart"/>
-      <w:r>
-        <w:t>null-hypothesis</w:t>
-      </w:r>
-      <w:proofErr w:type="gramEnd"/>
-      <w:r>
-        <w:t xml:space="preserve"> might be more straightforward than the underlying hypothesis.  For instance, an initial assumption might state that civil services are necessary at </w:t>
+        <w:t xml:space="preserve">, which makes the opposite claim.  Depending on the scenario proving the null-hypothesis might be more straightforward than the underlying hypothesis.  For instance, an initial assumption might state that civil services are necessary at </w:t>
       </w:r>
       <w:r>
         <w:rPr>
@@ -1052,17 +1053,16 @@
     </w:p>
     <w:sdt>
       <w:sdtPr>
+        <w:rPr>
+          <w:b w:val="0"/>
+        </w:rPr>
         <w:id w:val="-778874250"/>
         <w:docPartObj>
           <w:docPartGallery w:val="Bibliographies"/>
           <w:docPartUnique/>
         </w:docPartObj>
       </w:sdtPr>
-      <w:sdtEndPr>
-        <w:rPr>
-          <w:b w:val="0"/>
-        </w:rPr>
-      </w:sdtEndPr>
+      <w:sdtEndPr/>
       <w:sdtContent>
         <w:p>
           <w:pPr>
@@ -1085,6 +1085,7 @@
             <w:id w:val="-573587230"/>
             <w:bibliography/>
           </w:sdtPr>
+          <w:sdtEndPr/>
           <w:sdtContent>
             <w:p>
               <w:pPr>
@@ -1206,6 +1207,14 @@
               </w:r>
               <w:r>
                 <w:rPr>
+                  <w:i/>
+                  <w:iCs/>
+                  <w:noProof/>
+                </w:rPr>
+                <w:t>s</w:t>
+              </w:r>
+              <w:r>
+                <w:rPr>
                   <w:noProof/>
                 </w:rPr>
                 <w:t>. Retrieved from Career Development: https://www.indeed.com/career-advice/career-development/smart-goals</w:t>
@@ -1326,7 +1335,19 @@
                 <w:rPr>
                   <w:noProof/>
                 </w:rPr>
-                <w:t xml:space="preserve">Pierce, A. (2019, October 25). Whose lives matter? The black lives matter movement and the contested legacy of philosphical humanism. </w:t>
+                <w:t>Pierce, A. (2019, October 25). Whose lives matter? The black lives matter movement and the contested legacy of philos</w:t>
+              </w:r>
+              <w:r>
+                <w:rPr>
+                  <w:noProof/>
+                </w:rPr>
+                <w:t>o</w:t>
+              </w:r>
+              <w:r>
+                <w:rPr>
+                  <w:noProof/>
+                </w:rPr>
+                <w:t xml:space="preserve">phical humanism. </w:t>
               </w:r>
               <w:r>
                 <w:rPr>

</xml_diff>

<commit_message>
most of wk6 and correct school spelling
</commit_message>
<xml_diff>
--- a/Section_1_Enterprise_Statistical_Applications/Week1_Art_Science/BachmeierNTIM7101-1.docx
+++ b/Section_1_Enterprise_Statistical_Applications/Week1_Art_Science/BachmeierNTIM7101-1.docx
@@ -86,7 +86,13 @@
         <w:jc w:val="center"/>
       </w:pPr>
       <w:r>
-        <w:t>North Central University</w:t>
+        <w:t>North</w:t>
+      </w:r>
+      <w:r>
+        <w:t>c</w:t>
+      </w:r>
+      <w:r>
+        <w:t>entral University</w:t>
       </w:r>
     </w:p>
     <w:p>

</xml_diff>

<commit_message>
add few more pages of content
</commit_message>
<xml_diff>
--- a/Section_1_Enterprise_Statistical_Applications/Week1_Art_Science/BachmeierNTIM7101-1.docx
+++ b/Section_1_Enterprise_Statistical_Applications/Week1_Art_Science/BachmeierNTIM7101-1.docx
@@ -334,8 +334,8 @@
       <w:r>
         <w:t xml:space="preserve">.  </w:t>
       </w:r>
-      <w:bookmarkStart w:id="1" w:name="_Hlk50281329"/>
-      <w:bookmarkStart w:id="2" w:name="_Hlk50281375"/>
+      <w:bookmarkStart w:id="1" w:name="_Hlk50281375"/>
+      <w:bookmarkStart w:id="2" w:name="_Hlk50281329"/>
       <w:r>
         <w:t xml:space="preserve">While the topic rests on American’s hearts and minds, it has also become highly partisan with many efforts to </w:t>
       </w:r>
@@ -377,7 +377,7 @@
       <w:r>
         <w:t xml:space="preserve">. </w:t>
       </w:r>
-      <w:bookmarkEnd w:id="2"/>
+      <w:bookmarkEnd w:id="1"/>
       <w:r>
         <w:t xml:space="preserve"> </w:t>
       </w:r>
@@ -496,7 +496,7 @@
       <w:r>
         <w:t>.</w:t>
       </w:r>
-      <w:bookmarkEnd w:id="1"/>
+      <w:bookmarkEnd w:id="2"/>
       <w:bookmarkEnd w:id="3"/>
     </w:p>
     <w:bookmarkEnd w:id="0"/>
@@ -1517,7 +1517,12 @@
     </w:sdt>
     <w:p/>
     <w:sectPr>
-      <w:headerReference w:type="default" r:id="rId8"/>
+      <w:headerReference w:type="even" r:id="rId8"/>
+      <w:headerReference w:type="default" r:id="rId9"/>
+      <w:footerReference w:type="even" r:id="rId10"/>
+      <w:footerReference w:type="default" r:id="rId11"/>
+      <w:headerReference w:type="first" r:id="rId12"/>
+      <w:footerReference w:type="first" r:id="rId13"/>
       <w:pgSz w:w="12240" w:h="15840"/>
       <w:pgMar w:top="1440" w:right="1440" w:bottom="1440" w:left="1440" w:header="720" w:footer="720" w:gutter="0"/>
       <w:pgNumType w:start="1"/>
@@ -1553,6 +1558,36 @@
 </w:endnotes>
 </file>
 
+<file path=word/footer1.xml><?xml version="1.0" encoding="utf-8"?>
+<w:ftr xmlns:wpc="http://schemas.microsoft.com/office/word/2010/wordprocessingCanvas" xmlns:cx="http://schemas.microsoft.com/office/drawing/2014/chartex" xmlns:cx1="http://schemas.microsoft.com/office/drawing/2015/9/8/chartex" xmlns:cx2="http://schemas.microsoft.com/office/drawing/2015/10/21/chartex" xmlns:cx3="http://schemas.microsoft.com/office/drawing/2016/5/9/chartex" xmlns:cx4="http://schemas.microsoft.com/office/drawing/2016/5/10/chartex" xmlns:cx5="http://schemas.microsoft.com/office/drawing/2016/5/11/chartex" xmlns:cx6="http://schemas.microsoft.com/office/drawing/2016/5/12/chartex" xmlns:cx7="http://schemas.microsoft.com/office/drawing/2016/5/13/chartex" xmlns:cx8="http://schemas.microsoft.com/office/drawing/2016/5/14/chartex" xmlns:mc="http://schemas.openxmlformats.org/markup-compatibility/2006" xmlns:aink="http://schemas.microsoft.com/office/drawing/2016/ink" xmlns:am3d="http://schemas.microsoft.com/office/drawing/2017/model3d" xmlns:o="urn:schemas-microsoft-com:office:office" xmlns:r="http://schemas.openxmlformats.org/officeDocument/2006/relationships" xmlns:m="http://schemas.openxmlformats.org/officeDocument/2006/math" xmlns:v="urn:schemas-microsoft-com:vml" xmlns:wp14="http://schemas.microsoft.com/office/word/2010/wordprocessingDrawing" xmlns:wp="http://schemas.openxmlformats.org/drawingml/2006/wordprocessingDrawing" xmlns:w10="urn:schemas-microsoft-com:office:word" xmlns:w="http://schemas.openxmlformats.org/wordprocessingml/2006/main" xmlns:w14="http://schemas.microsoft.com/office/word/2010/wordml" xmlns:w15="http://schemas.microsoft.com/office/word/2012/wordml" xmlns:w16cex="http://schemas.microsoft.com/office/word/2018/wordml/cex" xmlns:w16cid="http://schemas.microsoft.com/office/word/2016/wordml/cid" xmlns:w16="http://schemas.microsoft.com/office/word/2018/wordml" xmlns:w16se="http://schemas.microsoft.com/office/word/2015/wordml/symex" xmlns:wpg="http://schemas.microsoft.com/office/word/2010/wordprocessingGroup" xmlns:wpi="http://schemas.microsoft.com/office/word/2010/wordprocessingInk" xmlns:wne="http://schemas.microsoft.com/office/word/2006/wordml" xmlns:wps="http://schemas.microsoft.com/office/word/2010/wordprocessingShape" mc:Ignorable="w14 w15 w16se w16cid w16 w16cex wp14">
+  <w:p>
+    <w:pPr>
+      <w:pStyle w:val="Footer"/>
+    </w:pPr>
+  </w:p>
+</w:ftr>
+</file>
+
+<file path=word/footer2.xml><?xml version="1.0" encoding="utf-8"?>
+<w:ftr xmlns:wpc="http://schemas.microsoft.com/office/word/2010/wordprocessingCanvas" xmlns:cx="http://schemas.microsoft.com/office/drawing/2014/chartex" xmlns:cx1="http://schemas.microsoft.com/office/drawing/2015/9/8/chartex" xmlns:cx2="http://schemas.microsoft.com/office/drawing/2015/10/21/chartex" xmlns:cx3="http://schemas.microsoft.com/office/drawing/2016/5/9/chartex" xmlns:cx4="http://schemas.microsoft.com/office/drawing/2016/5/10/chartex" xmlns:cx5="http://schemas.microsoft.com/office/drawing/2016/5/11/chartex" xmlns:cx6="http://schemas.microsoft.com/office/drawing/2016/5/12/chartex" xmlns:cx7="http://schemas.microsoft.com/office/drawing/2016/5/13/chartex" xmlns:cx8="http://schemas.microsoft.com/office/drawing/2016/5/14/chartex" xmlns:mc="http://schemas.openxmlformats.org/markup-compatibility/2006" xmlns:aink="http://schemas.microsoft.com/office/drawing/2016/ink" xmlns:am3d="http://schemas.microsoft.com/office/drawing/2017/model3d" xmlns:o="urn:schemas-microsoft-com:office:office" xmlns:r="http://schemas.openxmlformats.org/officeDocument/2006/relationships" xmlns:m="http://schemas.openxmlformats.org/officeDocument/2006/math" xmlns:v="urn:schemas-microsoft-com:vml" xmlns:wp14="http://schemas.microsoft.com/office/word/2010/wordprocessingDrawing" xmlns:wp="http://schemas.openxmlformats.org/drawingml/2006/wordprocessingDrawing" xmlns:w10="urn:schemas-microsoft-com:office:word" xmlns:w="http://schemas.openxmlformats.org/wordprocessingml/2006/main" xmlns:w14="http://schemas.microsoft.com/office/word/2010/wordml" xmlns:w15="http://schemas.microsoft.com/office/word/2012/wordml" xmlns:w16cex="http://schemas.microsoft.com/office/word/2018/wordml/cex" xmlns:w16cid="http://schemas.microsoft.com/office/word/2016/wordml/cid" xmlns:w16="http://schemas.microsoft.com/office/word/2018/wordml" xmlns:w16se="http://schemas.microsoft.com/office/word/2015/wordml/symex" xmlns:wpg="http://schemas.microsoft.com/office/word/2010/wordprocessingGroup" xmlns:wpi="http://schemas.microsoft.com/office/word/2010/wordprocessingInk" xmlns:wne="http://schemas.microsoft.com/office/word/2006/wordml" xmlns:wps="http://schemas.microsoft.com/office/word/2010/wordprocessingShape" mc:Ignorable="w14 w15 w16se w16cid w16 w16cex wp14">
+  <w:p>
+    <w:pPr>
+      <w:pStyle w:val="Footer"/>
+    </w:pPr>
+  </w:p>
+</w:ftr>
+</file>
+
+<file path=word/footer3.xml><?xml version="1.0" encoding="utf-8"?>
+<w:ftr xmlns:wpc="http://schemas.microsoft.com/office/word/2010/wordprocessingCanvas" xmlns:cx="http://schemas.microsoft.com/office/drawing/2014/chartex" xmlns:cx1="http://schemas.microsoft.com/office/drawing/2015/9/8/chartex" xmlns:cx2="http://schemas.microsoft.com/office/drawing/2015/10/21/chartex" xmlns:cx3="http://schemas.microsoft.com/office/drawing/2016/5/9/chartex" xmlns:cx4="http://schemas.microsoft.com/office/drawing/2016/5/10/chartex" xmlns:cx5="http://schemas.microsoft.com/office/drawing/2016/5/11/chartex" xmlns:cx6="http://schemas.microsoft.com/office/drawing/2016/5/12/chartex" xmlns:cx7="http://schemas.microsoft.com/office/drawing/2016/5/13/chartex" xmlns:cx8="http://schemas.microsoft.com/office/drawing/2016/5/14/chartex" xmlns:mc="http://schemas.openxmlformats.org/markup-compatibility/2006" xmlns:aink="http://schemas.microsoft.com/office/drawing/2016/ink" xmlns:am3d="http://schemas.microsoft.com/office/drawing/2017/model3d" xmlns:o="urn:schemas-microsoft-com:office:office" xmlns:r="http://schemas.openxmlformats.org/officeDocument/2006/relationships" xmlns:m="http://schemas.openxmlformats.org/officeDocument/2006/math" xmlns:v="urn:schemas-microsoft-com:vml" xmlns:wp14="http://schemas.microsoft.com/office/word/2010/wordprocessingDrawing" xmlns:wp="http://schemas.openxmlformats.org/drawingml/2006/wordprocessingDrawing" xmlns:w10="urn:schemas-microsoft-com:office:word" xmlns:w="http://schemas.openxmlformats.org/wordprocessingml/2006/main" xmlns:w14="http://schemas.microsoft.com/office/word/2010/wordml" xmlns:w15="http://schemas.microsoft.com/office/word/2012/wordml" xmlns:w16cex="http://schemas.microsoft.com/office/word/2018/wordml/cex" xmlns:w16cid="http://schemas.microsoft.com/office/word/2016/wordml/cid" xmlns:w16="http://schemas.microsoft.com/office/word/2018/wordml" xmlns:w16se="http://schemas.microsoft.com/office/word/2015/wordml/symex" xmlns:wpg="http://schemas.microsoft.com/office/word/2010/wordprocessingGroup" xmlns:wpi="http://schemas.microsoft.com/office/word/2010/wordprocessingInk" xmlns:wne="http://schemas.microsoft.com/office/word/2006/wordml" xmlns:wps="http://schemas.microsoft.com/office/word/2010/wordprocessingShape" mc:Ignorable="w14 w15 w16se w16cid w16 w16cex wp14">
+  <w:p>
+    <w:pPr>
+      <w:pStyle w:val="Footer"/>
+    </w:pPr>
+  </w:p>
+</w:ftr>
+</file>
+
 <file path=word/footnotes.xml><?xml version="1.0" encoding="utf-8"?>
 <w:footnotes xmlns:wpc="http://schemas.microsoft.com/office/word/2010/wordprocessingCanvas" xmlns:cx="http://schemas.microsoft.com/office/drawing/2014/chartex" xmlns:cx1="http://schemas.microsoft.com/office/drawing/2015/9/8/chartex" xmlns:cx2="http://schemas.microsoft.com/office/drawing/2015/10/21/chartex" xmlns:cx3="http://schemas.microsoft.com/office/drawing/2016/5/9/chartex" xmlns:cx4="http://schemas.microsoft.com/office/drawing/2016/5/10/chartex" xmlns:cx5="http://schemas.microsoft.com/office/drawing/2016/5/11/chartex" xmlns:cx6="http://schemas.microsoft.com/office/drawing/2016/5/12/chartex" xmlns:cx7="http://schemas.microsoft.com/office/drawing/2016/5/13/chartex" xmlns:cx8="http://schemas.microsoft.com/office/drawing/2016/5/14/chartex" xmlns:mc="http://schemas.openxmlformats.org/markup-compatibility/2006" xmlns:aink="http://schemas.microsoft.com/office/drawing/2016/ink" xmlns:am3d="http://schemas.microsoft.com/office/drawing/2017/model3d" xmlns:o="urn:schemas-microsoft-com:office:office" xmlns:r="http://schemas.openxmlformats.org/officeDocument/2006/relationships" xmlns:m="http://schemas.openxmlformats.org/officeDocument/2006/math" xmlns:v="urn:schemas-microsoft-com:vml" xmlns:wp14="http://schemas.microsoft.com/office/word/2010/wordprocessingDrawing" xmlns:wp="http://schemas.openxmlformats.org/drawingml/2006/wordprocessingDrawing" xmlns:w10="urn:schemas-microsoft-com:office:word" xmlns:w="http://schemas.openxmlformats.org/wordprocessingml/2006/main" xmlns:w14="http://schemas.microsoft.com/office/word/2010/wordml" xmlns:w15="http://schemas.microsoft.com/office/word/2012/wordml" xmlns:w16cex="http://schemas.microsoft.com/office/word/2018/wordml/cex" xmlns:w16cid="http://schemas.microsoft.com/office/word/2016/wordml/cid" xmlns:w16="http://schemas.microsoft.com/office/word/2018/wordml" xmlns:w16se="http://schemas.microsoft.com/office/word/2015/wordml/symex" xmlns:wpg="http://schemas.microsoft.com/office/word/2010/wordprocessingGroup" xmlns:wpi="http://schemas.microsoft.com/office/word/2010/wordprocessingInk" xmlns:wne="http://schemas.microsoft.com/office/word/2006/wordml" xmlns:wps="http://schemas.microsoft.com/office/word/2010/wordprocessingShape" mc:Ignorable="w14 w15 w16se w16cid w16 w16cex wp14">
   <w:footnote w:type="separator" w:id="-1">
@@ -1579,6 +1614,16 @@
 </file>
 
 <file path=word/header1.xml><?xml version="1.0" encoding="utf-8"?>
+<w:hdr xmlns:wpc="http://schemas.microsoft.com/office/word/2010/wordprocessingCanvas" xmlns:cx="http://schemas.microsoft.com/office/drawing/2014/chartex" xmlns:cx1="http://schemas.microsoft.com/office/drawing/2015/9/8/chartex" xmlns:cx2="http://schemas.microsoft.com/office/drawing/2015/10/21/chartex" xmlns:cx3="http://schemas.microsoft.com/office/drawing/2016/5/9/chartex" xmlns:cx4="http://schemas.microsoft.com/office/drawing/2016/5/10/chartex" xmlns:cx5="http://schemas.microsoft.com/office/drawing/2016/5/11/chartex" xmlns:cx6="http://schemas.microsoft.com/office/drawing/2016/5/12/chartex" xmlns:cx7="http://schemas.microsoft.com/office/drawing/2016/5/13/chartex" xmlns:cx8="http://schemas.microsoft.com/office/drawing/2016/5/14/chartex" xmlns:mc="http://schemas.openxmlformats.org/markup-compatibility/2006" xmlns:aink="http://schemas.microsoft.com/office/drawing/2016/ink" xmlns:am3d="http://schemas.microsoft.com/office/drawing/2017/model3d" xmlns:o="urn:schemas-microsoft-com:office:office" xmlns:r="http://schemas.openxmlformats.org/officeDocument/2006/relationships" xmlns:m="http://schemas.openxmlformats.org/officeDocument/2006/math" xmlns:v="urn:schemas-microsoft-com:vml" xmlns:wp14="http://schemas.microsoft.com/office/word/2010/wordprocessingDrawing" xmlns:wp="http://schemas.openxmlformats.org/drawingml/2006/wordprocessingDrawing" xmlns:w10="urn:schemas-microsoft-com:office:word" xmlns:w="http://schemas.openxmlformats.org/wordprocessingml/2006/main" xmlns:w14="http://schemas.microsoft.com/office/word/2010/wordml" xmlns:w15="http://schemas.microsoft.com/office/word/2012/wordml" xmlns:w16cex="http://schemas.microsoft.com/office/word/2018/wordml/cex" xmlns:w16cid="http://schemas.microsoft.com/office/word/2016/wordml/cid" xmlns:w16="http://schemas.microsoft.com/office/word/2018/wordml" xmlns:w16se="http://schemas.microsoft.com/office/word/2015/wordml/symex" xmlns:wpg="http://schemas.microsoft.com/office/word/2010/wordprocessingGroup" xmlns:wpi="http://schemas.microsoft.com/office/word/2010/wordprocessingInk" xmlns:wne="http://schemas.microsoft.com/office/word/2006/wordml" xmlns:wps="http://schemas.microsoft.com/office/word/2010/wordprocessingShape" mc:Ignorable="w14 w15 w16se w16cid w16 w16cex wp14">
+  <w:p>
+    <w:pPr>
+      <w:pStyle w:val="Header"/>
+    </w:pPr>
+  </w:p>
+</w:hdr>
+</file>
+
+<file path=word/header2.xml><?xml version="1.0" encoding="utf-8"?>
 <w:hdr xmlns:wpc="http://schemas.microsoft.com/office/word/2010/wordprocessingCanvas" xmlns:cx="http://schemas.microsoft.com/office/drawing/2014/chartex" xmlns:cx1="http://schemas.microsoft.com/office/drawing/2015/9/8/chartex" xmlns:cx2="http://schemas.microsoft.com/office/drawing/2015/10/21/chartex" xmlns:cx3="http://schemas.microsoft.com/office/drawing/2016/5/9/chartex" xmlns:cx4="http://schemas.microsoft.com/office/drawing/2016/5/10/chartex" xmlns:cx5="http://schemas.microsoft.com/office/drawing/2016/5/11/chartex" xmlns:cx6="http://schemas.microsoft.com/office/drawing/2016/5/12/chartex" xmlns:cx7="http://schemas.microsoft.com/office/drawing/2016/5/13/chartex" xmlns:cx8="http://schemas.microsoft.com/office/drawing/2016/5/14/chartex" xmlns:mc="http://schemas.openxmlformats.org/markup-compatibility/2006" xmlns:aink="http://schemas.microsoft.com/office/drawing/2016/ink" xmlns:am3d="http://schemas.microsoft.com/office/drawing/2017/model3d" xmlns:o="urn:schemas-microsoft-com:office:office" xmlns:r="http://schemas.openxmlformats.org/officeDocument/2006/relationships" xmlns:m="http://schemas.openxmlformats.org/officeDocument/2006/math" xmlns:v="urn:schemas-microsoft-com:vml" xmlns:wp14="http://schemas.microsoft.com/office/word/2010/wordprocessingDrawing" xmlns:wp="http://schemas.openxmlformats.org/drawingml/2006/wordprocessingDrawing" xmlns:w10="urn:schemas-microsoft-com:office:word" xmlns:w="http://schemas.openxmlformats.org/wordprocessingml/2006/main" xmlns:w14="http://schemas.microsoft.com/office/word/2010/wordml" xmlns:w15="http://schemas.microsoft.com/office/word/2012/wordml" xmlns:w16cex="http://schemas.microsoft.com/office/word/2018/wordml/cex" xmlns:w16cid="http://schemas.microsoft.com/office/word/2016/wordml/cid" xmlns:w16="http://schemas.microsoft.com/office/word/2018/wordml" xmlns:w16se="http://schemas.microsoft.com/office/word/2015/wordml/symex" xmlns:wpg="http://schemas.microsoft.com/office/word/2010/wordprocessingGroup" xmlns:wpi="http://schemas.microsoft.com/office/word/2010/wordprocessingInk" xmlns:wne="http://schemas.microsoft.com/office/word/2006/wordml" xmlns:wps="http://schemas.microsoft.com/office/word/2010/wordprocessingShape" mc:Ignorable="w14 w15 w16se w16cid w16 w16cex wp14">
   <w:p>
     <w:pPr>
@@ -1603,15 +1648,13 @@
       <w:t xml:space="preserve">: </w:t>
     </w:r>
     <w:r>
-      <w:t xml:space="preserve">Statistics for </w:t>
+      <w:t>Statistics for Techn</w:t>
     </w:r>
-    <w:proofErr w:type="spellStart"/>
     <w:r>
-      <w:t>Technlogy</w:t>
+      <w:t>o</w:t>
     </w:r>
-    <w:proofErr w:type="spellEnd"/>
     <w:r>
-      <w:t xml:space="preserve"> Leaders</w:t>
+      <w:t>logy Leaders</w:t>
     </w:r>
     <w:r>
       <w:tab/>
@@ -1657,6 +1700,16 @@
       </w:sdtContent>
     </w:sdt>
   </w:p>
+  <w:p>
+    <w:pPr>
+      <w:pStyle w:val="Header"/>
+    </w:pPr>
+  </w:p>
+</w:hdr>
+</file>
+
+<file path=word/header3.xml><?xml version="1.0" encoding="utf-8"?>
+<w:hdr xmlns:wpc="http://schemas.microsoft.com/office/word/2010/wordprocessingCanvas" xmlns:cx="http://schemas.microsoft.com/office/drawing/2014/chartex" xmlns:cx1="http://schemas.microsoft.com/office/drawing/2015/9/8/chartex" xmlns:cx2="http://schemas.microsoft.com/office/drawing/2015/10/21/chartex" xmlns:cx3="http://schemas.microsoft.com/office/drawing/2016/5/9/chartex" xmlns:cx4="http://schemas.microsoft.com/office/drawing/2016/5/10/chartex" xmlns:cx5="http://schemas.microsoft.com/office/drawing/2016/5/11/chartex" xmlns:cx6="http://schemas.microsoft.com/office/drawing/2016/5/12/chartex" xmlns:cx7="http://schemas.microsoft.com/office/drawing/2016/5/13/chartex" xmlns:cx8="http://schemas.microsoft.com/office/drawing/2016/5/14/chartex" xmlns:mc="http://schemas.openxmlformats.org/markup-compatibility/2006" xmlns:aink="http://schemas.microsoft.com/office/drawing/2016/ink" xmlns:am3d="http://schemas.microsoft.com/office/drawing/2017/model3d" xmlns:o="urn:schemas-microsoft-com:office:office" xmlns:r="http://schemas.openxmlformats.org/officeDocument/2006/relationships" xmlns:m="http://schemas.openxmlformats.org/officeDocument/2006/math" xmlns:v="urn:schemas-microsoft-com:vml" xmlns:wp14="http://schemas.microsoft.com/office/word/2010/wordprocessingDrawing" xmlns:wp="http://schemas.openxmlformats.org/drawingml/2006/wordprocessingDrawing" xmlns:w10="urn:schemas-microsoft-com:office:word" xmlns:w="http://schemas.openxmlformats.org/wordprocessingml/2006/main" xmlns:w14="http://schemas.microsoft.com/office/word/2010/wordml" xmlns:w15="http://schemas.microsoft.com/office/word/2012/wordml" xmlns:w16cex="http://schemas.microsoft.com/office/word/2018/wordml/cex" xmlns:w16cid="http://schemas.microsoft.com/office/word/2016/wordml/cid" xmlns:w16="http://schemas.microsoft.com/office/word/2018/wordml" xmlns:w16se="http://schemas.microsoft.com/office/word/2015/wordml/symex" xmlns:wpg="http://schemas.microsoft.com/office/word/2010/wordprocessingGroup" xmlns:wpi="http://schemas.microsoft.com/office/word/2010/wordprocessingInk" xmlns:wne="http://schemas.microsoft.com/office/word/2006/wordml" xmlns:wps="http://schemas.microsoft.com/office/word/2010/wordprocessingShape" mc:Ignorable="w14 w15 w16se w16cid w16 w16cex wp14">
   <w:p>
     <w:pPr>
       <w:pStyle w:val="Header"/>

</xml_diff>